<commit_message>
feat: agregar campos de trabajo de grado en solicitudes de Paz y Salvo
- Se añadieron los campos `titulo_trabajo_grado` y `director_trabajo_grado` en las clases `SolicitudPazYSalvo`, `SolicitudPazYSalvoDTOPeticion`, `SolicitudPazYSalvoDTORespuesta`, y `SolicitudPazYSalvoEntity` para almacenar información relevante sobre el trabajo de grado.
- Se implementó la lógica en `SolicitudPazYSalvoRestController` para manejar la asignación de estos nuevos campos desde las peticiones.
- Se actualizaron los métodos en `DocumentGeneratorService` para incluir el título y director del trabajo de grado en los documentos generados.
- Se modificó la plantilla de documento `oficio-paz-salvo.docx` para reflejar los nuevos campos en la salida generada.
</commit_message>
<xml_diff>
--- a/gestion_curricular/src/main/resources/templates/oficio-paz-salvo.docx
+++ b/gestion_curricular/src/main/resources/templates/oficio-paz-salvo.docx
@@ -5,36 +5,18 @@
     <w:p>
       <w:pPr>
         <w:rPr>
-          <w:sz w:val="20"/>
-          <w:szCs w:val="20"/>
-        </w:rPr>
-      </w:pPr>
-    </w:p>
-    <w:p>
-      <w:pPr>
-        <w:rPr>
-          <w:sz w:val="20"/>
-          <w:szCs w:val="20"/>
-        </w:rPr>
-      </w:pPr>
-      <w:r>
-        <w:rPr>
-          <w:sz w:val="20"/>
-          <w:szCs w:val="20"/>
-        </w:rPr>
-        <w:t>8.4.3-55.6/</w:t>
-      </w:r>
-      <w:r>
-        <w:rPr>
-          <w:sz w:val="20"/>
-          <w:szCs w:val="20"/>
-        </w:rPr>
-        <w:t xml:space="preserve"> </w:t>
-      </w:r>
-      <w:r>
-        <w:rPr>
-          <w:sz w:val="20"/>
-          <w:szCs w:val="20"/>
+          <w:rFonts w:ascii="Arial" w:hAnsi="Arial" w:cs="Arial"/>
+        </w:rPr>
+      </w:pPr>
+      <w:r>
+        <w:rPr>
+          <w:rFonts w:ascii="Arial" w:hAnsi="Arial" w:cs="Arial"/>
+        </w:rPr>
+        <w:t xml:space="preserve">8.4.3-55.6/ </w:t>
+      </w:r>
+      <w:r>
+        <w:rPr>
+          <w:rFonts w:ascii="Arial" w:hAnsi="Arial" w:cs="Arial"/>
         </w:rPr>
         <w:t>[NUMERO_DOCUMENTO]</w:t>
       </w:r>
@@ -42,14 +24,12 @@
     <w:p>
       <w:pPr>
         <w:rPr>
-          <w:sz w:val="20"/>
-          <w:szCs w:val="20"/>
-        </w:rPr>
-      </w:pPr>
-      <w:r>
-        <w:rPr>
-          <w:sz w:val="20"/>
-          <w:szCs w:val="20"/>
+          <w:rFonts w:ascii="Arial" w:hAnsi="Arial" w:cs="Arial"/>
+        </w:rPr>
+      </w:pPr>
+      <w:r>
+        <w:rPr>
+          <w:rFonts w:ascii="Arial" w:hAnsi="Arial" w:cs="Arial"/>
         </w:rPr>
         <w:t>Popayán, [FECHA_DOCUMENTO]</w:t>
       </w:r>
@@ -57,22 +37,19 @@
     <w:p>
       <w:pPr>
         <w:rPr>
-          <w:sz w:val="20"/>
-          <w:szCs w:val="20"/>
-        </w:rPr>
-      </w:pPr>
-    </w:p>
-    <w:p>
-      <w:pPr>
-        <w:rPr>
-          <w:sz w:val="20"/>
-          <w:szCs w:val="20"/>
-        </w:rPr>
-      </w:pPr>
-      <w:r>
-        <w:rPr>
-          <w:sz w:val="20"/>
-          <w:szCs w:val="20"/>
+          <w:rFonts w:ascii="Arial" w:hAnsi="Arial" w:cs="Arial"/>
+        </w:rPr>
+      </w:pPr>
+    </w:p>
+    <w:p>
+      <w:pPr>
+        <w:rPr>
+          <w:rFonts w:ascii="Arial" w:hAnsi="Arial" w:cs="Arial"/>
+        </w:rPr>
+      </w:pPr>
+      <w:r>
+        <w:rPr>
+          <w:rFonts w:ascii="Arial" w:hAnsi="Arial" w:cs="Arial"/>
         </w:rPr>
         <w:t>Doctora</w:t>
       </w:r>
@@ -80,14 +57,12 @@
     <w:p>
       <w:pPr>
         <w:rPr>
-          <w:sz w:val="20"/>
-          <w:szCs w:val="20"/>
-        </w:rPr>
-      </w:pPr>
-      <w:r>
-        <w:rPr>
-          <w:sz w:val="20"/>
-          <w:szCs w:val="20"/>
+          <w:rFonts w:ascii="Arial" w:hAnsi="Arial" w:cs="Arial"/>
+        </w:rPr>
+      </w:pPr>
+      <w:r>
+        <w:rPr>
+          <w:rFonts w:ascii="Arial" w:hAnsi="Arial" w:cs="Arial"/>
         </w:rPr>
         <w:t>LAURA ISMENIA CASTELLANOS VIVAS</w:t>
       </w:r>
@@ -95,14 +70,12 @@
     <w:p>
       <w:pPr>
         <w:rPr>
-          <w:sz w:val="20"/>
-          <w:szCs w:val="20"/>
-        </w:rPr>
-      </w:pPr>
-      <w:r>
-        <w:rPr>
-          <w:sz w:val="20"/>
-          <w:szCs w:val="20"/>
+          <w:rFonts w:ascii="Arial" w:hAnsi="Arial" w:cs="Arial"/>
+        </w:rPr>
+      </w:pPr>
+      <w:r>
+        <w:rPr>
+          <w:rFonts w:ascii="Arial" w:hAnsi="Arial" w:cs="Arial"/>
         </w:rPr>
         <w:t>Secretaria General</w:t>
       </w:r>
@@ -110,14 +83,12 @@
     <w:p>
       <w:pPr>
         <w:rPr>
-          <w:sz w:val="20"/>
-          <w:szCs w:val="20"/>
-        </w:rPr>
-      </w:pPr>
-      <w:r>
-        <w:rPr>
-          <w:sz w:val="20"/>
-          <w:szCs w:val="20"/>
+          <w:rFonts w:ascii="Arial" w:hAnsi="Arial" w:cs="Arial"/>
+        </w:rPr>
+      </w:pPr>
+      <w:r>
+        <w:rPr>
+          <w:rFonts w:ascii="Arial" w:hAnsi="Arial" w:cs="Arial"/>
         </w:rPr>
         <w:t>Universidad del Cauca</w:t>
       </w:r>
@@ -125,22 +96,19 @@
     <w:p>
       <w:pPr>
         <w:rPr>
-          <w:sz w:val="20"/>
-          <w:szCs w:val="20"/>
-        </w:rPr>
-      </w:pPr>
-    </w:p>
-    <w:p>
-      <w:pPr>
-        <w:rPr>
-          <w:sz w:val="20"/>
-          <w:szCs w:val="20"/>
-        </w:rPr>
-      </w:pPr>
-      <w:r>
-        <w:rPr>
-          <w:sz w:val="20"/>
-          <w:szCs w:val="20"/>
+          <w:rFonts w:ascii="Arial" w:hAnsi="Arial" w:cs="Arial"/>
+        </w:rPr>
+      </w:pPr>
+    </w:p>
+    <w:p>
+      <w:pPr>
+        <w:rPr>
+          <w:rFonts w:ascii="Arial" w:hAnsi="Arial" w:cs="Arial"/>
+        </w:rPr>
+      </w:pPr>
+      <w:r>
+        <w:rPr>
+          <w:rFonts w:ascii="Arial" w:hAnsi="Arial" w:cs="Arial"/>
         </w:rPr>
         <w:t>Asunto: Paz y Salvo Académico</w:t>
       </w:r>
@@ -148,22 +116,19 @@
     <w:p>
       <w:pPr>
         <w:rPr>
-          <w:sz w:val="20"/>
-          <w:szCs w:val="20"/>
-        </w:rPr>
-      </w:pPr>
-    </w:p>
-    <w:p>
-      <w:pPr>
-        <w:rPr>
-          <w:sz w:val="20"/>
-          <w:szCs w:val="20"/>
-        </w:rPr>
-      </w:pPr>
-      <w:r>
-        <w:rPr>
-          <w:sz w:val="20"/>
-          <w:szCs w:val="20"/>
+          <w:rFonts w:ascii="Arial" w:hAnsi="Arial" w:cs="Arial"/>
+        </w:rPr>
+      </w:pPr>
+    </w:p>
+    <w:p>
+      <w:pPr>
+        <w:rPr>
+          <w:rFonts w:ascii="Arial" w:hAnsi="Arial" w:cs="Arial"/>
+        </w:rPr>
+      </w:pPr>
+      <w:r>
+        <w:rPr>
+          <w:rFonts w:ascii="Arial" w:hAnsi="Arial" w:cs="Arial"/>
         </w:rPr>
         <w:t>Apreciada Doctora.</w:t>
       </w:r>
@@ -171,68 +136,64 @@
     <w:p>
       <w:pPr>
         <w:rPr>
-          <w:sz w:val="20"/>
-          <w:szCs w:val="20"/>
-        </w:rPr>
-      </w:pPr>
-    </w:p>
-    <w:p>
-      <w:pPr>
-        <w:rPr>
-          <w:sz w:val="20"/>
-          <w:szCs w:val="20"/>
-        </w:rPr>
-      </w:pPr>
-      <w:r>
-        <w:rPr>
-          <w:sz w:val="20"/>
-          <w:szCs w:val="20"/>
-        </w:rPr>
-        <w:t>El Consejo de la Facultad de Ingeniería Electrónica y Telecomunicaciones reunido en sección ordinaria del día [DIA_DOCUMENTO] de [MES_DOCUMENTO] del año en curso y previa revisión del plan de estudios, se permite informar a usted que el (la) estudiante [NOMBRE_ESTUDIANTE], identificado (a) con la cédula de ciudadanía # [CEDULA_ESTUDIANTE] de Popayán, Cauca y código [CODIGO_ESTUDIANTE], puede optar al título de [PROGRAMA], por haber cumplido con todos y cada uno de los requisitos exigidos para el efecto.</w:t>
-      </w:r>
-    </w:p>
-    <w:p>
-      <w:pPr>
-        <w:rPr>
-          <w:sz w:val="20"/>
-          <w:szCs w:val="20"/>
-        </w:rPr>
-      </w:pPr>
-    </w:p>
-    <w:p>
-      <w:pPr>
-        <w:rPr>
-          <w:sz w:val="20"/>
-          <w:szCs w:val="20"/>
-        </w:rPr>
-      </w:pPr>
-      <w:r>
-        <w:rPr>
-          <w:sz w:val="20"/>
-          <w:szCs w:val="20"/>
-        </w:rPr>
-        <w:t>El estudiante terminó el plan de estudios el día [FECHA_SOLICITUD], sustentó el trabajo de grado denominado "[TITULO_TRABAJO_GRADO]", dirigido por el Ingeniero(a) [DIRECTOR_TRABAJO_GRADO].</w:t>
-      </w:r>
-    </w:p>
-    <w:p>
-      <w:pPr>
-        <w:rPr>
-          <w:sz w:val="20"/>
-          <w:szCs w:val="20"/>
-        </w:rPr>
-      </w:pPr>
-    </w:p>
-    <w:p>
-      <w:pPr>
-        <w:rPr>
-          <w:sz w:val="20"/>
-          <w:szCs w:val="20"/>
-        </w:rPr>
-      </w:pPr>
-      <w:r>
-        <w:rPr>
-          <w:sz w:val="20"/>
-          <w:szCs w:val="20"/>
+          <w:rFonts w:ascii="Arial" w:hAnsi="Arial" w:cs="Arial"/>
+        </w:rPr>
+      </w:pPr>
+    </w:p>
+    <w:p>
+      <w:pPr>
+        <w:rPr>
+          <w:rFonts w:ascii="Arial" w:hAnsi="Arial" w:cs="Arial"/>
+        </w:rPr>
+      </w:pPr>
+      <w:r>
+        <w:rPr>
+          <w:rFonts w:ascii="Arial" w:hAnsi="Arial" w:cs="Arial"/>
+        </w:rPr>
+        <w:t xml:space="preserve">El Consejo de la Facultad de Ingeniería Electrónica y Telecomunicaciones reunido en sección ordinaria del día [DIA_DOCUMENTO] de [MES_DOCUMENTO] del año en curso y previa revisión del plan de estudios, se permite informar a usted que el (la) estudiante [NOMBRE_ESTUDIANTE], identificado (a) con la cédula de ciudadanía # [CEDULA_ESTUDIANTE] de Popayán, Cauca y código [CODIGO_ESTUDIANTE], puede optar al título de </w:t>
+      </w:r>
+      <w:r>
+        <w:rPr>
+          <w:rFonts w:ascii="Arial" w:hAnsi="Arial" w:cs="Arial"/>
+        </w:rPr>
+        <w:t>[TITULO_PROFESIONAL]</w:t>
+      </w:r>
+      <w:r>
+        <w:rPr>
+          <w:rFonts w:ascii="Arial" w:hAnsi="Arial" w:cs="Arial"/>
+        </w:rPr>
+        <w:t>, por haber cumplido con todos y cada uno de los requisitos exigidos para el efecto.</w:t>
+      </w:r>
+    </w:p>
+    <w:p>
+      <w:pPr>
+        <w:rPr>
+          <w:rFonts w:ascii="Arial" w:hAnsi="Arial" w:cs="Arial"/>
+        </w:rPr>
+      </w:pPr>
+    </w:p>
+    <w:p>
+      <w:pPr>
+        <w:rPr>
+          <w:rFonts w:ascii="Arial" w:hAnsi="Arial" w:cs="Arial"/>
+        </w:rPr>
+      </w:pPr>
+      <w:r>
+        <w:rPr>
+          <w:rFonts w:ascii="Arial" w:hAnsi="Arial" w:cs="Arial"/>
+        </w:rPr>
+        <w:t>[TEXTO_TRABAJO_GRADO]</w:t>
+      </w:r>
+    </w:p>
+    <w:p>
+      <w:pPr>
+        <w:rPr>
+          <w:rFonts w:ascii="Arial" w:hAnsi="Arial" w:cs="Arial"/>
+        </w:rPr>
+      </w:pPr>
+      <w:r>
+        <w:rPr>
+          <w:rFonts w:ascii="Arial" w:hAnsi="Arial" w:cs="Arial"/>
         </w:rPr>
         <w:t>Reciba un cordial saludo,</w:t>
       </w:r>
@@ -240,30 +201,26 @@
     <w:p>
       <w:pPr>
         <w:rPr>
-          <w:sz w:val="20"/>
-          <w:szCs w:val="20"/>
-        </w:rPr>
-      </w:pPr>
-    </w:p>
-    <w:p>
-      <w:pPr>
-        <w:rPr>
-          <w:sz w:val="20"/>
-          <w:szCs w:val="20"/>
-        </w:rPr>
-      </w:pPr>
-    </w:p>
-    <w:p>
-      <w:pPr>
-        <w:rPr>
-          <w:sz w:val="20"/>
-          <w:szCs w:val="20"/>
-        </w:rPr>
-      </w:pPr>
-      <w:r>
-        <w:rPr>
-          <w:sz w:val="20"/>
-          <w:szCs w:val="20"/>
+          <w:rFonts w:ascii="Arial" w:hAnsi="Arial" w:cs="Arial"/>
+        </w:rPr>
+      </w:pPr>
+    </w:p>
+    <w:p>
+      <w:pPr>
+        <w:rPr>
+          <w:rFonts w:ascii="Arial" w:hAnsi="Arial" w:cs="Arial"/>
+        </w:rPr>
+      </w:pPr>
+    </w:p>
+    <w:p>
+      <w:pPr>
+        <w:rPr>
+          <w:rFonts w:ascii="Arial" w:hAnsi="Arial" w:cs="Arial"/>
+        </w:rPr>
+      </w:pPr>
+      <w:r>
+        <w:rPr>
+          <w:rFonts w:ascii="Arial" w:hAnsi="Arial" w:cs="Arial"/>
         </w:rPr>
         <w:t>ALEJANDRO TOLEDO TOVAR</w:t>
       </w:r>
@@ -271,14 +228,12 @@
     <w:p>
       <w:pPr>
         <w:rPr>
-          <w:sz w:val="20"/>
-          <w:szCs w:val="20"/>
-        </w:rPr>
-      </w:pPr>
-      <w:r>
-        <w:rPr>
-          <w:sz w:val="20"/>
-          <w:szCs w:val="20"/>
+          <w:rFonts w:ascii="Arial" w:hAnsi="Arial" w:cs="Arial"/>
+        </w:rPr>
+      </w:pPr>
+      <w:r>
+        <w:rPr>
+          <w:rFonts w:ascii="Arial" w:hAnsi="Arial" w:cs="Arial"/>
         </w:rPr>
         <w:t>Presidente Consejo de Facultad</w:t>
       </w:r>
@@ -286,22 +241,19 @@
     <w:p>
       <w:pPr>
         <w:rPr>
-          <w:sz w:val="20"/>
-          <w:szCs w:val="20"/>
-        </w:rPr>
-      </w:pPr>
-    </w:p>
-    <w:p>
-      <w:pPr>
-        <w:rPr>
-          <w:sz w:val="20"/>
-          <w:szCs w:val="20"/>
-        </w:rPr>
-      </w:pPr>
-      <w:r>
-        <w:rPr>
-          <w:sz w:val="20"/>
-          <w:szCs w:val="20"/>
+          <w:rFonts w:ascii="Arial" w:hAnsi="Arial" w:cs="Arial"/>
+        </w:rPr>
+      </w:pPr>
+    </w:p>
+    <w:p>
+      <w:pPr>
+        <w:rPr>
+          <w:rFonts w:ascii="Arial" w:hAnsi="Arial" w:cs="Arial"/>
+        </w:rPr>
+      </w:pPr>
+      <w:r>
+        <w:rPr>
+          <w:rFonts w:ascii="Arial" w:hAnsi="Arial" w:cs="Arial"/>
         </w:rPr>
         <w:t>Copia: Historia académica estudiante</w:t>
       </w:r>
@@ -309,14 +261,12 @@
     <w:p>
       <w:pPr>
         <w:rPr>
-          <w:sz w:val="20"/>
-          <w:szCs w:val="20"/>
-        </w:rPr>
-      </w:pPr>
-      <w:r>
-        <w:rPr>
-          <w:sz w:val="20"/>
-          <w:szCs w:val="20"/>
+          <w:rFonts w:ascii="Arial" w:hAnsi="Arial" w:cs="Arial"/>
+        </w:rPr>
+      </w:pPr>
+      <w:r>
+        <w:rPr>
+          <w:rFonts w:ascii="Arial" w:hAnsi="Arial" w:cs="Arial"/>
         </w:rPr>
         <w:t>Olga C.</w:t>
       </w:r>

</xml_diff>

<commit_message>
feat: mejorar la gestión de solicitudes de Paz y Salvo con información del estudiante
- Se implementó la lógica en `SolicitudPazYSalvoRestController` para asegurar que el nombre de la solicitud incluya el nombre completo del estudiante, cargando la información del usuario si es necesario.
- Se actualizó el método `construirSolicitudBasica` para establecer el nombre de la solicitud basado en el nombre del estudiante.
- Se modificó la plantilla `oficio-paz-salvo.docx` para eliminar un espacio innecesario antes de la firma del presidente del consejo.
</commit_message>
<xml_diff>
--- a/gestion_curricular/src/main/resources/templates/oficio-paz-salvo.docx
+++ b/gestion_curricular/src/main/resources/templates/oficio-paz-salvo.docx
@@ -31,7 +31,15 @@
         <w:rPr>
           <w:rFonts w:ascii="Arial" w:hAnsi="Arial" w:cs="Arial"/>
         </w:rPr>
-        <w:t>Popayán, [FECHA_DOCUMENTO]</w:t>
+        <w:t xml:space="preserve">Popayán, </w:t>
+      </w:r>
+      <w:r>
+        <w:rPr>
+          <w:rFonts w:ascii="Arial" w:hAnsi="Arial" w:cs="Arial"/>
+          <w:b/>
+          <w:bCs/>
+        </w:rPr>
+        <w:t>[FECHA_DOCUMENTO]</w:t>
       </w:r>
     </w:p>
     <w:p>
@@ -150,11 +158,89 @@
         <w:rPr>
           <w:rFonts w:ascii="Arial" w:hAnsi="Arial" w:cs="Arial"/>
         </w:rPr>
-        <w:t xml:space="preserve">El Consejo de la Facultad de Ingeniería Electrónica y Telecomunicaciones reunido en sección ordinaria del día [DIA_DOCUMENTO] de [MES_DOCUMENTO] del año en curso y previa revisión del plan de estudios, se permite informar a usted que el (la) estudiante [NOMBRE_ESTUDIANTE], identificado (a) con la cédula de ciudadanía # [CEDULA_ESTUDIANTE] de Popayán, Cauca y código [CODIGO_ESTUDIANTE], puede optar al título de </w:t>
-      </w:r>
-      <w:r>
-        <w:rPr>
-          <w:rFonts w:ascii="Arial" w:hAnsi="Arial" w:cs="Arial"/>
+        <w:t xml:space="preserve">El Consejo de la Facultad de Ingeniería Electrónica y Telecomunicaciones reunido en sección ordinaria del día </w:t>
+      </w:r>
+      <w:r>
+        <w:rPr>
+          <w:rFonts w:ascii="Arial" w:hAnsi="Arial" w:cs="Arial"/>
+          <w:b/>
+          <w:bCs/>
+        </w:rPr>
+        <w:t>[DIA_DOCUMENTO]</w:t>
+      </w:r>
+      <w:r>
+        <w:rPr>
+          <w:rFonts w:ascii="Arial" w:hAnsi="Arial" w:cs="Arial"/>
+        </w:rPr>
+        <w:t xml:space="preserve"> de </w:t>
+      </w:r>
+      <w:r>
+        <w:rPr>
+          <w:rFonts w:ascii="Arial" w:hAnsi="Arial" w:cs="Arial"/>
+          <w:b/>
+          <w:bCs/>
+        </w:rPr>
+        <w:t>[MES_DOCUMENTO]</w:t>
+      </w:r>
+      <w:r>
+        <w:rPr>
+          <w:rFonts w:ascii="Arial" w:hAnsi="Arial" w:cs="Arial"/>
+        </w:rPr>
+        <w:t xml:space="preserve"> del año en curso y previa revisión del plan de estudios, se permite informar a usted que el (la) estudiante </w:t>
+      </w:r>
+      <w:r>
+        <w:rPr>
+          <w:rFonts w:ascii="Arial" w:hAnsi="Arial" w:cs="Arial"/>
+          <w:b/>
+          <w:bCs/>
+        </w:rPr>
+        <w:t>[NOMBRE_ESTUDIANTE</w:t>
+      </w:r>
+      <w:r>
+        <w:rPr>
+          <w:rFonts w:ascii="Arial" w:hAnsi="Arial" w:cs="Arial"/>
+        </w:rPr>
+        <w:t xml:space="preserve">], identificado (a) con la cédula de ciudadanía </w:t>
+      </w:r>
+      <w:r>
+        <w:rPr>
+          <w:rFonts w:ascii="Arial" w:hAnsi="Arial" w:cs="Arial"/>
+        </w:rPr>
+        <w:t xml:space="preserve"># </w:t>
+      </w:r>
+      <w:r>
+        <w:rPr>
+          <w:rFonts w:ascii="Arial" w:hAnsi="Arial" w:cs="Arial"/>
+          <w:b/>
+          <w:bCs/>
+        </w:rPr>
+        <w:t>[CEDULA_ESTUDIANTE]</w:t>
+      </w:r>
+      <w:r>
+        <w:rPr>
+          <w:rFonts w:ascii="Arial" w:hAnsi="Arial" w:cs="Arial"/>
+        </w:rPr>
+        <w:t xml:space="preserve"> de Popayán, Cauca y código [</w:t>
+      </w:r>
+      <w:r>
+        <w:rPr>
+          <w:rFonts w:ascii="Arial" w:hAnsi="Arial" w:cs="Arial"/>
+          <w:b/>
+          <w:bCs/>
+        </w:rPr>
+        <w:t>CODIGO_ESTUDIANTE]</w:t>
+      </w:r>
+      <w:r>
+        <w:rPr>
+          <w:rFonts w:ascii="Arial" w:hAnsi="Arial" w:cs="Arial"/>
+        </w:rPr>
+        <w:t xml:space="preserve">, puede optar al título de </w:t>
+      </w:r>
+      <w:r>
+        <w:rPr>
+          <w:rFonts w:ascii="Arial" w:hAnsi="Arial" w:cs="Arial"/>
+          <w:b/>
+          <w:bCs/>
         </w:rPr>
         <w:t>[TITULO_PROFESIONAL]</w:t>
       </w:r>
@@ -197,13 +283,6 @@
         </w:rPr>
         <w:t>Reciba un cordial saludo,</w:t>
       </w:r>
-    </w:p>
-    <w:p>
-      <w:pPr>
-        <w:rPr>
-          <w:rFonts w:ascii="Arial" w:hAnsi="Arial" w:cs="Arial"/>
-        </w:rPr>
-      </w:pPr>
     </w:p>
     <w:p>
       <w:pPr>
@@ -1076,7 +1155,6 @@
   <w:style w:type="character" w:default="1" w:styleId="Fuentedeprrafopredeter">
     <w:name w:val="Default Paragraph Font"/>
     <w:uiPriority w:val="1"/>
-    <w:semiHidden/>
     <w:unhideWhenUsed/>
   </w:style>
   <w:style w:type="table" w:default="1" w:styleId="Tablanormal">

</xml_diff>

<commit_message>
feat: mejorar generación de documentos y manejo de fechas en DocumentGeneratorService
- Se agregó lógica para asegurar que el nombre del estudiante siempre se muestre en negrilla en los documentos generados.
- Se implementó un nuevo método para buscar y aplicar formato a la fecha con timezone en el método de generación de documentos, mejorando la flexibilidad en el manejo de diferentes formatos de fecha.
- Se ajustó la plantilla `oficio-paz-salvo.docx` para corregir un espacio innecesario en el número de documento.
</commit_message>
<xml_diff>
--- a/gestion_curricular/src/main/resources/templates/oficio-paz-salvo.docx
+++ b/gestion_curricular/src/main/resources/templates/oficio-paz-salvo.docx
@@ -12,7 +12,7 @@
         <w:rPr>
           <w:rFonts w:ascii="Arial" w:hAnsi="Arial" w:cs="Arial"/>
         </w:rPr>
-        <w:t xml:space="preserve">8.4.3-55.6/ </w:t>
+        <w:t>8.4.3-55.6/</w:t>
       </w:r>
       <w:r>
         <w:rPr>
@@ -147,13 +147,6 @@
           <w:rFonts w:ascii="Arial" w:hAnsi="Arial" w:cs="Arial"/>
         </w:rPr>
       </w:pPr>
-    </w:p>
-    <w:p>
-      <w:pPr>
-        <w:rPr>
-          <w:rFonts w:ascii="Arial" w:hAnsi="Arial" w:cs="Arial"/>
-        </w:rPr>
-      </w:pPr>
       <w:r>
         <w:rPr>
           <w:rFonts w:ascii="Arial" w:hAnsi="Arial" w:cs="Arial"/>
@@ -250,13 +243,6 @@
         </w:rPr>
         <w:t>, por haber cumplido con todos y cada uno de los requisitos exigidos para el efecto.</w:t>
       </w:r>
-    </w:p>
-    <w:p>
-      <w:pPr>
-        <w:rPr>
-          <w:rFonts w:ascii="Arial" w:hAnsi="Arial" w:cs="Arial"/>
-        </w:rPr>
-      </w:pPr>
     </w:p>
     <w:p>
       <w:pPr>
@@ -1155,6 +1141,7 @@
   <w:style w:type="character" w:default="1" w:styleId="Fuentedeprrafopredeter">
     <w:name w:val="Default Paragraph Font"/>
     <w:uiPriority w:val="1"/>
+    <w:semiHidden/>
     <w:unhideWhenUsed/>
   </w:style>
   <w:style w:type="table" w:default="1" w:styleId="Tablanormal">

</xml_diff>